<commit_message>
update date for 17.10.8
</commit_message>
<xml_diff>
--- a/share/提摩太后书/释经讲道01-属灵生命成长的秘诀/属灵生命成长的秘诀-2ti2-1-14.docx
+++ b/share/提摩太后书/释经讲道01-属灵生命成长的秘诀/属灵生命成长的秘诀-2ti2-1-14.docx
@@ -3435,7 +3435,7 @@
         <w:bCs/>
         <w:noProof/>
       </w:rPr>
-      <w:t>2</w:t>
+      <w:t>1</w:t>
     </w:r>
     <w:r>
       <w:rPr>
@@ -3612,7 +3612,13 @@
       <w:rPr>
         <w:rFonts w:hint="eastAsia"/>
       </w:rPr>
-      <w:t xml:space="preserve">17.8.13(N) </w:t>
+      <w:t>17.10.8(E) 1</w:t>
+    </w:r>
+    <w:r>
+      <w:rPr>
+        <w:rFonts w:hint="eastAsia"/>
+      </w:rPr>
+      <w:t xml:space="preserve">7.8.13(N) </w:t>
     </w:r>
     <w:r>
       <w:rPr>

</xml_diff>